<commit_message>
Approbation Diagrammes de séquence
</commit_message>
<xml_diff>
--- a/Iteration 3 - 23.10/DIAGRAMMES/DIAGRAMMES DE SEQUENCES/DIAGRAMMES_DE_SEQUENCES.docx
+++ b/Iteration 3 - 23.10/DIAGRAMMES/DIAGRAMMES DE SEQUENCES/DIAGRAMMES_DE_SEQUENCES.docx
@@ -69,14 +69,7 @@
           <w:color w:val="5B9BD5"/>
           <w:sz w:val="29"/>
         </w:rPr>
-        <w:t>GROUPE N°4</w:t>
-      </w:r>
-      <w:r>
-        <w:rPr>
-          <w:color w:val="5B9BD5"/>
-          <w:sz w:val="29"/>
-        </w:rPr>
-        <w:t xml:space="preserve"> </w:t>
+        <w:t xml:space="preserve">GROUPE N°4 </w:t>
       </w:r>
     </w:p>
     <w:p>
@@ -125,14 +118,7 @@
           <w:color w:val="5B9BD5"/>
           <w:sz w:val="32"/>
         </w:rPr>
-        <w:t>DIAGRAMMES DE SEQUENCES</w:t>
-      </w:r>
-      <w:r>
-        <w:rPr>
-          <w:color w:val="5B9BD5"/>
-          <w:sz w:val="32"/>
-        </w:rPr>
-        <w:t xml:space="preserve"> </w:t>
+        <w:t xml:space="preserve">DIAGRAMMES DE SEQUENCES </w:t>
       </w:r>
     </w:p>
     <w:p>
@@ -184,7 +170,6 @@
         <w:tblCellMar>
           <w:top w:w="19" w:type="dxa"/>
           <w:left w:w="113" w:type="dxa"/>
-          <w:bottom w:w="0" w:type="dxa"/>
           <w:right w:w="115" w:type="dxa"/>
         </w:tblCellMar>
         <w:tblLook w:val="04A0" w:firstRow="1" w:lastRow="0" w:firstColumn="1" w:lastColumn="0" w:noHBand="0" w:noVBand="1"/>
@@ -211,7 +196,6 @@
           </w:tcPr>
           <w:p>
             <w:pPr>
-              <w:spacing w:after="0"/>
               <w:ind w:left="6"/>
             </w:pPr>
             <w:r>
@@ -234,31 +218,27 @@
             <w:shd w:val="clear" w:color="auto" w:fill="9CC2E5"/>
           </w:tcPr>
           <w:p>
+            <w:r>
+              <w:rPr>
+                <w:sz w:val="23"/>
+              </w:rPr>
+              <w:t xml:space="preserve">Approbateurs </w:t>
+            </w:r>
+          </w:p>
+        </w:tc>
+        <w:tc>
+          <w:tcPr>
+            <w:tcW w:w="3109" w:type="dxa"/>
+            <w:tcBorders>
+              <w:top w:val="single" w:sz="6" w:space="0" w:color="000000"/>
+              <w:left w:val="single" w:sz="6" w:space="0" w:color="000000"/>
+              <w:bottom w:val="single" w:sz="6" w:space="0" w:color="000000"/>
+              <w:right w:val="single" w:sz="6" w:space="0" w:color="000000"/>
+            </w:tcBorders>
+            <w:shd w:val="clear" w:color="auto" w:fill="9CC2E5"/>
+          </w:tcPr>
+          <w:p>
             <w:pPr>
-              <w:spacing w:after="0"/>
-            </w:pPr>
-            <w:r>
-              <w:rPr>
-                <w:sz w:val="23"/>
-              </w:rPr>
-              <w:t xml:space="preserve">Approbateurs </w:t>
-            </w:r>
-          </w:p>
-        </w:tc>
-        <w:tc>
-          <w:tcPr>
-            <w:tcW w:w="3109" w:type="dxa"/>
-            <w:tcBorders>
-              <w:top w:val="single" w:sz="6" w:space="0" w:color="000000"/>
-              <w:left w:val="single" w:sz="6" w:space="0" w:color="000000"/>
-              <w:bottom w:val="single" w:sz="6" w:space="0" w:color="000000"/>
-              <w:right w:val="single" w:sz="6" w:space="0" w:color="000000"/>
-            </w:tcBorders>
-            <w:shd w:val="clear" w:color="auto" w:fill="9CC2E5"/>
-          </w:tcPr>
-          <w:p>
-            <w:pPr>
-              <w:spacing w:after="0"/>
               <w:ind w:left="6"/>
             </w:pPr>
             <w:r>
@@ -286,7 +266,6 @@
           </w:tcPr>
           <w:p>
             <w:pPr>
-              <w:spacing w:after="0"/>
               <w:ind w:left="6"/>
             </w:pPr>
             <w:r>
@@ -308,30 +287,32 @@
             </w:tcBorders>
           </w:tcPr>
           <w:p>
+            <w:r>
+              <w:rPr>
+                <w:sz w:val="23"/>
+              </w:rPr>
+              <w:t xml:space="preserve"> </w:t>
+            </w:r>
+            <w:r>
+              <w:rPr>
+                <w:sz w:val="23"/>
+              </w:rPr>
+              <w:t>Fanny LAJEUNESSE</w:t>
+            </w:r>
+          </w:p>
+        </w:tc>
+        <w:tc>
+          <w:tcPr>
+            <w:tcW w:w="3109" w:type="dxa"/>
+            <w:tcBorders>
+              <w:top w:val="single" w:sz="6" w:space="0" w:color="000000"/>
+              <w:left w:val="single" w:sz="6" w:space="0" w:color="000000"/>
+              <w:bottom w:val="single" w:sz="6" w:space="0" w:color="000000"/>
+              <w:right w:val="single" w:sz="6" w:space="0" w:color="000000"/>
+            </w:tcBorders>
+          </w:tcPr>
+          <w:p>
             <w:pPr>
-              <w:spacing w:after="0"/>
-            </w:pPr>
-            <w:r>
-              <w:rPr>
-                <w:sz w:val="23"/>
-              </w:rPr>
-              <w:t xml:space="preserve"> </w:t>
-            </w:r>
-          </w:p>
-        </w:tc>
-        <w:tc>
-          <w:tcPr>
-            <w:tcW w:w="3109" w:type="dxa"/>
-            <w:tcBorders>
-              <w:top w:val="single" w:sz="6" w:space="0" w:color="000000"/>
-              <w:left w:val="single" w:sz="6" w:space="0" w:color="000000"/>
-              <w:bottom w:val="single" w:sz="6" w:space="0" w:color="000000"/>
-              <w:right w:val="single" w:sz="6" w:space="0" w:color="000000"/>
-            </w:tcBorders>
-          </w:tcPr>
-          <w:p>
-            <w:pPr>
-              <w:spacing w:after="0"/>
               <w:ind w:left="6"/>
             </w:pPr>
             <w:r>
@@ -359,7 +340,6 @@
           </w:tcPr>
           <w:p>
             <w:pPr>
-              <w:spacing w:after="0"/>
               <w:ind w:left="6"/>
             </w:pPr>
             <w:r>
@@ -381,30 +361,34 @@
             </w:tcBorders>
           </w:tcPr>
           <w:p>
+            <w:r>
+              <w:rPr>
+                <w:sz w:val="23"/>
+              </w:rPr>
+              <w:t xml:space="preserve">Approuvé le :  </w:t>
+            </w:r>
+            <w:r>
+              <w:rPr>
+                <w:sz w:val="23"/>
+              </w:rPr>
+              <w:t>29/10</w:t>
+            </w:r>
+            <w:bookmarkStart w:id="0" w:name="_GoBack"/>
+            <w:bookmarkEnd w:id="0"/>
+          </w:p>
+        </w:tc>
+        <w:tc>
+          <w:tcPr>
+            <w:tcW w:w="3109" w:type="dxa"/>
+            <w:tcBorders>
+              <w:top w:val="single" w:sz="6" w:space="0" w:color="000000"/>
+              <w:left w:val="single" w:sz="6" w:space="0" w:color="000000"/>
+              <w:bottom w:val="single" w:sz="6" w:space="0" w:color="000000"/>
+              <w:right w:val="single" w:sz="6" w:space="0" w:color="000000"/>
+            </w:tcBorders>
+          </w:tcPr>
+          <w:p>
             <w:pPr>
-              <w:spacing w:after="0"/>
-            </w:pPr>
-            <w:r>
-              <w:rPr>
-                <w:sz w:val="23"/>
-              </w:rPr>
-              <w:t xml:space="preserve">Approuvé le :  </w:t>
-            </w:r>
-          </w:p>
-        </w:tc>
-        <w:tc>
-          <w:tcPr>
-            <w:tcW w:w="3109" w:type="dxa"/>
-            <w:tcBorders>
-              <w:top w:val="single" w:sz="6" w:space="0" w:color="000000"/>
-              <w:left w:val="single" w:sz="6" w:space="0" w:color="000000"/>
-              <w:bottom w:val="single" w:sz="6" w:space="0" w:color="000000"/>
-              <w:right w:val="single" w:sz="6" w:space="0" w:color="000000"/>
-            </w:tcBorders>
-          </w:tcPr>
-          <w:p>
-            <w:pPr>
-              <w:spacing w:after="0"/>
               <w:ind w:left="6"/>
             </w:pPr>
             <w:r>
@@ -455,7 +439,6 @@
         <w:tblCellMar>
           <w:top w:w="32" w:type="dxa"/>
           <w:left w:w="113" w:type="dxa"/>
-          <w:bottom w:w="0" w:type="dxa"/>
           <w:right w:w="115" w:type="dxa"/>
         </w:tblCellMar>
         <w:tblLook w:val="04A0" w:firstRow="1" w:lastRow="0" w:firstColumn="1" w:lastColumn="0" w:noHBand="0" w:noVBand="1"/>
@@ -481,7 +464,6 @@
           </w:tcPr>
           <w:p>
             <w:pPr>
-              <w:spacing w:after="0"/>
               <w:ind w:right="13"/>
               <w:jc w:val="center"/>
             </w:pPr>
@@ -506,7 +488,6 @@
           </w:tcPr>
           <w:p>
             <w:pPr>
-              <w:spacing w:after="0"/>
               <w:ind w:right="11"/>
               <w:jc w:val="center"/>
             </w:pPr>
@@ -514,13 +495,7 @@
               <w:rPr>
                 <w:sz w:val="23"/>
               </w:rPr>
-              <w:t>Externe</w:t>
-            </w:r>
-            <w:r>
-              <w:rPr>
-                <w:sz w:val="23"/>
-              </w:rPr>
-              <w:t xml:space="preserve"> </w:t>
+              <w:t xml:space="preserve">Externe </w:t>
             </w:r>
           </w:p>
         </w:tc>
@@ -541,7 +516,6 @@
           </w:tcPr>
           <w:p>
             <w:pPr>
-              <w:spacing w:after="0"/>
               <w:ind w:left="5"/>
             </w:pPr>
             <w:r>
@@ -564,9 +538,6 @@
             </w:tcBorders>
           </w:tcPr>
           <w:p>
-            <w:pPr>
-              <w:spacing w:after="0"/>
-            </w:pPr>
             <w:r>
               <w:rPr>
                 <w:sz w:val="23"/>
@@ -592,7 +563,6 @@
           </w:tcPr>
           <w:p>
             <w:pPr>
-              <w:spacing w:after="0"/>
               <w:ind w:left="5"/>
             </w:pPr>
             <w:r>
@@ -615,9 +585,6 @@
             </w:tcBorders>
           </w:tcPr>
           <w:p>
-            <w:pPr>
-              <w:spacing w:after="0"/>
-            </w:pPr>
             <w:r>
               <w:rPr>
                 <w:sz w:val="23"/>
@@ -665,8 +632,6 @@
         <w:tblInd w:w="2" w:type="dxa"/>
         <w:tblCellMar>
           <w:top w:w="21" w:type="dxa"/>
-          <w:left w:w="0" w:type="dxa"/>
-          <w:bottom w:w="0" w:type="dxa"/>
           <w:right w:w="35" w:type="dxa"/>
         </w:tblCellMar>
         <w:tblLook w:val="04A0" w:firstRow="1" w:lastRow="0" w:firstColumn="1" w:lastColumn="0" w:noHBand="0" w:noVBand="1"/>
@@ -709,7 +674,6 @@
           </w:tcPr>
           <w:p>
             <w:pPr>
-              <w:spacing w:after="0"/>
               <w:ind w:left="43"/>
             </w:pPr>
             <w:r>
@@ -747,7 +711,6 @@
           </w:tcPr>
           <w:p>
             <w:pPr>
-              <w:spacing w:after="0"/>
               <w:ind w:left="2101"/>
             </w:pPr>
             <w:r>
@@ -788,7 +751,6 @@
           </w:tcPr>
           <w:p>
             <w:pPr>
-              <w:spacing w:after="0"/>
               <w:ind w:left="118"/>
             </w:pPr>
             <w:r>
@@ -827,7 +789,6 @@
           </w:tcPr>
           <w:p>
             <w:pPr>
-              <w:spacing w:after="0"/>
               <w:ind w:left="103"/>
             </w:pPr>
             <w:r>
@@ -884,7 +845,6 @@
           </w:tcPr>
           <w:p>
             <w:pPr>
-              <w:spacing w:after="0"/>
               <w:ind w:left="-2"/>
             </w:pPr>
             <w:r>
@@ -896,7 +856,6 @@
           </w:p>
           <w:p>
             <w:pPr>
-              <w:spacing w:after="0"/>
               <w:ind w:left="-2"/>
               <w:jc w:val="both"/>
             </w:pPr>
@@ -983,7 +942,6 @@
           </w:tcPr>
           <w:p>
             <w:pPr>
-              <w:spacing w:after="0"/>
               <w:ind w:left="118"/>
             </w:pPr>
             <w:r>
@@ -1008,7 +966,6 @@
           </w:tcPr>
           <w:p>
             <w:pPr>
-              <w:spacing w:after="0"/>
               <w:ind w:left="191"/>
               <w:jc w:val="center"/>
             </w:pPr>
@@ -1048,7 +1005,6 @@
           </w:tcPr>
           <w:p>
             <w:pPr>
-              <w:spacing w:after="0"/>
               <w:ind w:left="23"/>
               <w:jc w:val="center"/>
             </w:pPr>
@@ -1074,7 +1030,6 @@
           </w:tcPr>
           <w:p>
             <w:pPr>
-              <w:spacing w:after="0"/>
               <w:ind w:left="20"/>
               <w:jc w:val="center"/>
             </w:pPr>
@@ -1099,7 +1054,6 @@
           </w:tcPr>
           <w:p>
             <w:pPr>
-              <w:spacing w:after="0"/>
               <w:ind w:left="223" w:hanging="120"/>
             </w:pPr>
             <w:r>
@@ -1127,7 +1081,6 @@
           </w:tcPr>
           <w:p>
             <w:pPr>
-              <w:spacing w:after="0"/>
               <w:ind w:left="118"/>
             </w:pPr>
             <w:r>
@@ -1152,7 +1105,6 @@
           </w:tcPr>
           <w:p>
             <w:pPr>
-              <w:spacing w:after="0"/>
               <w:ind w:left="67"/>
               <w:jc w:val="center"/>
             </w:pPr>
@@ -1176,7 +1128,6 @@
           </w:tcPr>
           <w:p>
             <w:pPr>
-              <w:spacing w:after="0"/>
               <w:ind w:left="118"/>
               <w:jc w:val="center"/>
             </w:pPr>
@@ -1200,7 +1151,6 @@
           </w:tcPr>
           <w:p>
             <w:pPr>
-              <w:spacing w:after="0"/>
               <w:ind w:left="82"/>
               <w:jc w:val="center"/>
             </w:pPr>
@@ -1224,7 +1174,6 @@
           </w:tcPr>
           <w:p>
             <w:pPr>
-              <w:spacing w:after="0"/>
               <w:ind w:left="82"/>
               <w:jc w:val="center"/>
             </w:pPr>
@@ -1273,8 +1222,6 @@
         </w:rPr>
         <w:t xml:space="preserve"> </w:t>
       </w:r>
-      <w:bookmarkStart w:id="0" w:name="_GoBack"/>
-      <w:bookmarkEnd w:id="0"/>
     </w:p>
     <w:p>
       <w:pPr>

</xml_diff>